<commit_message>
Update Class 15 Materials.
</commit_message>
<xml_diff>
--- a/slides15w.docx
+++ b/slides15w.docx
@@ -56,13 +56,13 @@
         <w:t xml:space="preserve">2024-03-05</w:t>
       </w:r>
     </w:p>
-    <w:bookmarkStart w:id="20" w:name="this-weeks-topic"/>
+    <w:bookmarkStart w:id="20" w:name="this-weeks-main-topic"/>
     <w:p>
       <w:pPr>
         <w:pStyle w:val="Heading2"/>
       </w:pPr>
       <w:r>
-        <w:t xml:space="preserve">This Week’s Topic</w:t>
+        <w:t xml:space="preserve">This Week’s Main Topic</w:t>
       </w:r>
     </w:p>
     <w:p>

</xml_diff>